<commit_message>
Project report after small changes.
</commit_message>
<xml_diff>
--- a/Report DAT076 Web Applications - Project Groups 2.docx
+++ b/Report DAT076 Web Applications - Project Groups 2.docx
@@ -1076,12 +1076,12 @@
           <wp:inline distB="114300" distT="114300" distL="114300" distR="114300">
             <wp:extent cx="5400000" cy="2646000"/>
             <wp:effectExtent b="0" l="0" r="0" t="0"/>
-            <wp:docPr id="3" name="image2.png"/>
+            <wp:docPr id="3" name="image7.png"/>
             <a:graphic>
               <a:graphicData uri="http://schemas.openxmlformats.org/drawingml/2006/picture">
                 <pic:pic>
                   <pic:nvPicPr>
-                    <pic:cNvPr id="0" name="image2.png"/>
+                    <pic:cNvPr id="0" name="image7.png"/>
                     <pic:cNvPicPr preferRelativeResize="0"/>
                   </pic:nvPicPr>
                   <pic:blipFill>
@@ -1194,12 +1194,12 @@
           <wp:inline distB="114300" distT="114300" distL="114300" distR="114300">
             <wp:extent cx="5400000" cy="2592000"/>
             <wp:effectExtent b="0" l="0" r="0" t="0"/>
-            <wp:docPr id="1" name="image3.png"/>
+            <wp:docPr id="1" name="image1.png"/>
             <a:graphic>
               <a:graphicData uri="http://schemas.openxmlformats.org/drawingml/2006/picture">
                 <pic:pic>
                   <pic:nvPicPr>
-                    <pic:cNvPr id="0" name="image3.png"/>
+                    <pic:cNvPr id="0" name="image1.png"/>
                     <pic:cNvPicPr preferRelativeResize="0"/>
                   </pic:nvPicPr>
                   <pic:blipFill>
@@ -1312,12 +1312,12 @@
           <wp:inline distB="114300" distT="114300" distL="114300" distR="114300">
             <wp:extent cx="5400000" cy="2430000"/>
             <wp:effectExtent b="0" l="0" r="0" t="0"/>
-            <wp:docPr id="6" name="image5.png"/>
+            <wp:docPr id="6" name="image3.png"/>
             <a:graphic>
               <a:graphicData uri="http://schemas.openxmlformats.org/drawingml/2006/picture">
                 <pic:pic>
                   <pic:nvPicPr>
-                    <pic:cNvPr id="0" name="image5.png"/>
+                    <pic:cNvPr id="0" name="image3.png"/>
                     <pic:cNvPicPr preferRelativeResize="0"/>
                   </pic:nvPicPr>
                   <pic:blipFill>
@@ -1544,12 +1544,12 @@
           <wp:inline distB="114300" distT="114300" distL="114300" distR="114300">
             <wp:extent cx="5400000" cy="2538000"/>
             <wp:effectExtent b="0" l="0" r="0" t="0"/>
-            <wp:docPr id="2" name="image1.png"/>
+            <wp:docPr id="2" name="image5.png"/>
             <a:graphic>
               <a:graphicData uri="http://schemas.openxmlformats.org/drawingml/2006/picture">
                 <pic:pic>
                   <pic:nvPicPr>
-                    <pic:cNvPr id="0" name="image1.png"/>
+                    <pic:cNvPr id="0" name="image5.png"/>
                     <pic:cNvPicPr preferRelativeResize="0"/>
                   </pic:nvPicPr>
                   <pic:blipFill>
@@ -1659,12 +1659,12 @@
           <wp:inline distB="114300" distT="114300" distL="114300" distR="114300">
             <wp:extent cx="5400000" cy="2646000"/>
             <wp:effectExtent b="0" l="0" r="0" t="0"/>
-            <wp:docPr id="5" name="image7.png"/>
+            <wp:docPr id="5" name="image6.png"/>
             <a:graphic>
               <a:graphicData uri="http://schemas.openxmlformats.org/drawingml/2006/picture">
                 <pic:pic>
                   <pic:nvPicPr>
-                    <pic:cNvPr id="0" name="image7.png"/>
+                    <pic:cNvPr id="0" name="image6.png"/>
                     <pic:cNvPicPr preferRelativeResize="0"/>
                   </pic:nvPicPr>
                   <pic:blipFill>
@@ -6120,12 +6120,12 @@
           <wp:inline distB="114300" distT="114300" distL="114300" distR="114300">
             <wp:extent cx="2752725" cy="4210050"/>
             <wp:effectExtent b="0" l="0" r="0" t="0"/>
-            <wp:docPr id="7" name="image6.png"/>
+            <wp:docPr id="7" name="image2.png"/>
             <a:graphic>
               <a:graphicData uri="http://schemas.openxmlformats.org/drawingml/2006/picture">
                 <pic:pic>
                   <pic:nvPicPr>
-                    <pic:cNvPr id="0" name="image6.png"/>
+                    <pic:cNvPr id="0" name="image2.png"/>
                     <pic:cNvPicPr preferRelativeResize="0"/>
                   </pic:nvPicPr>
                   <pic:blipFill>
@@ -6533,7 +6533,7 @@
           <w:rFonts w:ascii="Times New Roman" w:cs="Times New Roman" w:eastAsia="Times New Roman" w:hAnsi="Times New Roman"/>
           <w:rtl w:val="0"/>
         </w:rPr>
-        <w:t xml:space="preserve">Wrote the introduction section, use case section concerning entries as well as user manual section concerning entries in the report.</w:t>
+        <w:t xml:space="preserve">Wrote the introduction section, use case section concerning entries as well as user manual section concerning entries in the report. Wrote the README.MD file in the repo.</w:t>
       </w:r>
       <w:r>
         <w:rPr>

</xml_diff>